<commit_message>
SZOF-6 teszt terv elkészítése
</commit_message>
<xml_diff>
--- a/HuionTeszttervezés.docx
+++ b/HuionTeszttervezés.docx
@@ -1,6 +1,6 @@
 
 <file path=word/document.xml><?xml version="1.0" encoding="utf-8"?>
-<w:document xmlns:wpc="http://schemas.microsoft.com/office/word/2010/wordprocessingCanvas" xmlns:cx="http://schemas.microsoft.com/office/drawing/2014/chartex" xmlns:cx1="http://schemas.microsoft.com/office/drawing/2015/9/8/chartex" xmlns:cx2="http://schemas.microsoft.com/office/drawing/2015/10/21/chartex" xmlns:cx3="http://schemas.microsoft.com/office/drawing/2016/5/9/chartex" xmlns:cx4="http://schemas.microsoft.com/office/drawing/2016/5/10/chartex" xmlns:cx5="http://schemas.microsoft.com/office/drawing/2016/5/11/chartex" xmlns:cx6="http://schemas.microsoft.com/office/drawing/2016/5/12/chartex" xmlns:cx7="http://schemas.microsoft.com/office/drawing/2016/5/13/chartex" xmlns:cx8="http://schemas.microsoft.com/office/drawing/2016/5/14/chartex" xmlns:mc="http://schemas.openxmlformats.org/markup-compatibility/2006" xmlns:aink="http://schemas.microsoft.com/office/drawing/2016/ink" xmlns:am3d="http://schemas.microsoft.com/office/drawing/2017/model3d" xmlns:o="urn:schemas-microsoft-com:office:office" xmlns:r="http://schemas.openxmlformats.org/officeDocument/2006/relationships" xmlns:m="http://schemas.openxmlformats.org/officeDocument/2006/math" xmlns:v="urn:schemas-microsoft-com:vml" xmlns:wp14="http://schemas.microsoft.com/office/word/2010/wordprocessingDrawing" xmlns:wp="http://schemas.openxmlformats.org/drawingml/2006/wordprocessingDrawing" xmlns:w10="urn:schemas-microsoft-com:office:word" xmlns:w="http://schemas.openxmlformats.org/wordprocessingml/2006/main" xmlns:w14="http://schemas.microsoft.com/office/word/2010/wordml" xmlns:w15="http://schemas.microsoft.com/office/word/2012/wordml" xmlns:w16cid="http://schemas.microsoft.com/office/word/2016/wordml/cid" xmlns:w16se="http://schemas.microsoft.com/office/word/2015/wordml/symex" xmlns:wpg="http://schemas.microsoft.com/office/word/2010/wordprocessingGroup" xmlns:wpi="http://schemas.microsoft.com/office/word/2010/wordprocessingInk" xmlns:wne="http://schemas.microsoft.com/office/word/2006/wordml" xmlns:wps="http://schemas.microsoft.com/office/word/2010/wordprocessingShape" mc:Ignorable="w14 w15 w16se w16cid wp14">
+<w:document xmlns:wpc="http://schemas.microsoft.com/office/word/2010/wordprocessingCanvas" xmlns:cx="http://schemas.microsoft.com/office/drawing/2014/chartex" xmlns:cx1="http://schemas.microsoft.com/office/drawing/2015/9/8/chartex" xmlns:cx2="http://schemas.microsoft.com/office/drawing/2015/10/21/chartex" xmlns:cx3="http://schemas.microsoft.com/office/drawing/2016/5/9/chartex" xmlns:cx4="http://schemas.microsoft.com/office/drawing/2016/5/10/chartex" xmlns:cx5="http://schemas.microsoft.com/office/drawing/2016/5/11/chartex" xmlns:cx6="http://schemas.microsoft.com/office/drawing/2016/5/12/chartex" xmlns:cx7="http://schemas.microsoft.com/office/drawing/2016/5/13/chartex" xmlns:cx8="http://schemas.microsoft.com/office/drawing/2016/5/14/chartex" xmlns:mc="http://schemas.openxmlformats.org/markup-compatibility/2006" xmlns:aink="http://schemas.microsoft.com/office/drawing/2016/ink" xmlns:am3d="http://schemas.microsoft.com/office/drawing/2017/model3d" xmlns:o="urn:schemas-microsoft-com:office:office" xmlns:oel="http://schemas.microsoft.com/office/2019/extlst" xmlns:r="http://schemas.openxmlformats.org/officeDocument/2006/relationships" xmlns:m="http://schemas.openxmlformats.org/officeDocument/2006/math" xmlns:v="urn:schemas-microsoft-com:vml" xmlns:wp14="http://schemas.microsoft.com/office/word/2010/wordprocessingDrawing" xmlns:wp="http://schemas.openxmlformats.org/drawingml/2006/wordprocessingDrawing" xmlns:w10="urn:schemas-microsoft-com:office:word" xmlns:w="http://schemas.openxmlformats.org/wordprocessingml/2006/main" xmlns:w14="http://schemas.microsoft.com/office/word/2010/wordml" xmlns:w15="http://schemas.microsoft.com/office/word/2012/wordml" xmlns:w16cex="http://schemas.microsoft.com/office/word/2018/wordml/cex" xmlns:w16cid="http://schemas.microsoft.com/office/word/2016/wordml/cid" xmlns:w16="http://schemas.microsoft.com/office/word/2018/wordml" xmlns:w16du="http://schemas.microsoft.com/office/word/2023/wordml/word16du" xmlns:w16sdtdh="http://schemas.microsoft.com/office/word/2020/wordml/sdtdatahash" xmlns:w16sdtfl="http://schemas.microsoft.com/office/word/2024/wordml/sdtformatlock" xmlns:w16se="http://schemas.microsoft.com/office/word/2015/wordml/symex" xmlns:wpg="http://schemas.microsoft.com/office/word/2010/wordprocessingGroup" xmlns:wpi="http://schemas.microsoft.com/office/word/2010/wordprocessingInk" xmlns:wne="http://schemas.microsoft.com/office/word/2006/wordml" xmlns:wps="http://schemas.microsoft.com/office/word/2010/wordprocessingShape" mc:Ignorable="w14 w15 w16se w16cid w16 w16cex w16sdtdh w16sdtfl w16du wp14">
   <w:body>
     <w:p>
       <w:pPr>
@@ -17,81 +17,65 @@
           <w:sz w:val="44"/>
           <w:u w:val="single"/>
         </w:rPr>
-        <w:t>Teszttervezés (</w:t>
-      </w:r>
-      <w:proofErr w:type="spellStart"/>
-      <w:r>
-        <w:rPr>
-          <w:b/>
-          <w:sz w:val="44"/>
+        <w:t>Teszttervezés (Huion)</w:t>
+      </w:r>
+    </w:p>
+    <w:p>
+      <w:pPr>
+        <w:ind w:firstLine="708"/>
+        <w:rPr>
+          <w:sz w:val="28"/>
+        </w:rPr>
+      </w:pPr>
+      <w:r>
+        <w:rPr>
+          <w:sz w:val="28"/>
+        </w:rPr>
+        <w:t xml:space="preserve">Ebben a tesztelésben a huion oldalát fogom tesztelni, ebbe bele tartozik a </w:t>
+      </w:r>
+      <w:r>
+        <w:rPr>
+          <w:sz w:val="28"/>
+        </w:rPr>
+        <w:t>Fő</w:t>
+      </w:r>
+      <w:r>
+        <w:rPr>
+          <w:sz w:val="28"/>
+        </w:rPr>
+        <w:t xml:space="preserve"> és a vásárlási oldala. A teszt célja, hogy biztosítsa a weboldal megfelelő működését.</w:t>
+      </w:r>
+    </w:p>
+    <w:p>
+      <w:pPr>
+        <w:rPr>
+          <w:sz w:val="32"/>
+          <w:szCs w:val="24"/>
           <w:u w:val="single"/>
         </w:rPr>
-        <w:t>Huion</w:t>
-      </w:r>
-      <w:proofErr w:type="spellEnd"/>
-      <w:r>
-        <w:rPr>
-          <w:b/>
-          <w:sz w:val="44"/>
+      </w:pPr>
+      <w:r>
+        <w:rPr>
+          <w:sz w:val="32"/>
+          <w:szCs w:val="24"/>
           <w:u w:val="single"/>
         </w:rPr>
-        <w:t>)</w:t>
-      </w:r>
-    </w:p>
-    <w:p>
-      <w:pPr>
-        <w:ind w:firstLine="708"/>
-        <w:rPr>
-          <w:sz w:val="28"/>
-        </w:rPr>
-      </w:pPr>
-      <w:r>
-        <w:rPr>
-          <w:sz w:val="28"/>
-        </w:rPr>
-        <w:t xml:space="preserve">Ebben a tesztelésben a </w:t>
-      </w:r>
-      <w:proofErr w:type="spellStart"/>
-      <w:r>
-        <w:rPr>
-          <w:sz w:val="28"/>
-        </w:rPr>
-        <w:t>huion</w:t>
-      </w:r>
-      <w:proofErr w:type="spellEnd"/>
-      <w:r>
-        <w:rPr>
-          <w:sz w:val="28"/>
-        </w:rPr>
-        <w:t xml:space="preserve"> oldalát fogom tesztelni, ebbe bele tartozik a main és a vásárlási oldala. A teszt célja, hogy biztosítsa a weboldal megfelelő működését.</w:t>
-      </w:r>
-    </w:p>
-    <w:p>
-      <w:pPr>
-        <w:rPr>
-          <w:sz w:val="28"/>
+        <w:t xml:space="preserve">tesztelési </w:t>
+      </w:r>
+      <w:r>
+        <w:rPr>
+          <w:sz w:val="32"/>
+          <w:szCs w:val="24"/>
           <w:u w:val="single"/>
         </w:rPr>
-      </w:pPr>
-      <w:r>
-        <w:rPr>
-          <w:sz w:val="28"/>
+        <w:t>hatókör</w:t>
+      </w:r>
+      <w:r>
+        <w:rPr>
+          <w:sz w:val="32"/>
+          <w:szCs w:val="24"/>
           <w:u w:val="single"/>
         </w:rPr>
-        <w:t xml:space="preserve">tesztelési </w:t>
-      </w:r>
-      <w:r>
-        <w:rPr>
-          <w:sz w:val="28"/>
-          <w:u w:val="single"/>
-        </w:rPr>
-        <w:t>hatókör</w:t>
-      </w:r>
-      <w:r>
-        <w:rPr>
-          <w:sz w:val="28"/>
-          <w:u w:val="single"/>
-        </w:rPr>
         <w:t xml:space="preserve">: </w:t>
       </w:r>
     </w:p>
@@ -107,11 +91,13 @@
           <w:sz w:val="24"/>
         </w:rPr>
       </w:pPr>
+      <w:r>
+        <w:t xml:space="preserve">Főoldal: </w:t>
+      </w:r>
       <w:hyperlink r:id="rId5" w:history="1">
         <w:r>
           <w:rPr>
             <w:rStyle w:val="Hiperhivatkozs"/>
-            <w:color w:val="4472C4" w:themeColor="accent1"/>
             <w:sz w:val="24"/>
           </w:rPr>
           <w:t>https://huion.com/</w:t>
@@ -130,30 +116,16 @@
           <w:sz w:val="24"/>
         </w:rPr>
       </w:pPr>
+      <w:r>
+        <w:t xml:space="preserve">Webáruház: </w:t>
+      </w:r>
       <w:hyperlink r:id="rId6" w:history="1">
         <w:r>
           <w:rPr>
             <w:rStyle w:val="Hiperhivatkozs"/>
-            <w:color w:val="4472C4" w:themeColor="accent1"/>
             <w:sz w:val="24"/>
           </w:rPr>
-          <w:t>https://store.huion</w:t>
-        </w:r>
-        <w:r>
-          <w:rPr>
-            <w:rStyle w:val="Hiperhivatkozs"/>
-            <w:color w:val="4472C4" w:themeColor="accent1"/>
-            <w:sz w:val="24"/>
-          </w:rPr>
-          <w:t>.</w:t>
-        </w:r>
-        <w:r>
-          <w:rPr>
-            <w:rStyle w:val="Hiperhivatkozs"/>
-            <w:color w:val="4472C4" w:themeColor="accent1"/>
-            <w:sz w:val="24"/>
-          </w:rPr>
-          <w:t>com</w:t>
+          <w:t>https://store.huion.com</w:t>
         </w:r>
       </w:hyperlink>
       <w:r>
@@ -167,219 +139,455 @@
     <w:p>
       <w:pPr>
         <w:rPr>
+          <w:sz w:val="32"/>
+          <w:szCs w:val="24"/>
+          <w:u w:val="single"/>
+        </w:rPr>
+      </w:pPr>
+      <w:r>
+        <w:rPr>
+          <w:sz w:val="32"/>
+          <w:szCs w:val="24"/>
+          <w:u w:val="single"/>
+        </w:rPr>
+        <w:t>Tesztelendő funkciók</w:t>
+      </w:r>
+      <w:r>
+        <w:rPr>
+          <w:sz w:val="32"/>
+          <w:szCs w:val="24"/>
+          <w:u w:val="single"/>
+        </w:rPr>
+        <w:t>:</w:t>
+      </w:r>
+    </w:p>
+    <w:p>
+      <w:pPr>
+        <w:pStyle w:val="Listaszerbekezds"/>
+        <w:numPr>
+          <w:ilvl w:val="0"/>
+          <w:numId w:val="8"/>
+        </w:numPr>
+        <w:rPr>
           <w:sz w:val="28"/>
+        </w:rPr>
+      </w:pPr>
+      <w:r>
+        <w:rPr>
+          <w:sz w:val="28"/>
+        </w:rPr>
+        <w:t>Fiók</w:t>
+      </w:r>
+      <w:r>
+        <w:rPr>
+          <w:sz w:val="28"/>
+        </w:rPr>
+        <w:t xml:space="preserve"> műveletek:</w:t>
+      </w:r>
+    </w:p>
+    <w:p>
+      <w:pPr>
+        <w:pStyle w:val="Listaszerbekezds"/>
+        <w:numPr>
+          <w:ilvl w:val="0"/>
+          <w:numId w:val="4"/>
+        </w:numPr>
+        <w:rPr>
+          <w:sz w:val="24"/>
+        </w:rPr>
+      </w:pPr>
+      <w:r>
+        <w:rPr>
+          <w:sz w:val="24"/>
+        </w:rPr>
+        <w:t>Új</w:t>
+      </w:r>
+      <w:r>
+        <w:rPr>
+          <w:sz w:val="24"/>
+        </w:rPr>
+        <w:t xml:space="preserve"> fiók létrehozása</w:t>
+      </w:r>
+    </w:p>
+    <w:p>
+      <w:pPr>
+        <w:pStyle w:val="Listaszerbekezds"/>
+        <w:numPr>
+          <w:ilvl w:val="0"/>
+          <w:numId w:val="4"/>
+        </w:numPr>
+        <w:rPr>
+          <w:sz w:val="24"/>
+        </w:rPr>
+      </w:pPr>
+      <w:r>
+        <w:rPr>
+          <w:sz w:val="24"/>
+        </w:rPr>
+        <w:t>Bejelentkezés fiókkal</w:t>
+      </w:r>
+    </w:p>
+    <w:p>
+      <w:pPr>
+        <w:pStyle w:val="Listaszerbekezds"/>
+        <w:numPr>
+          <w:ilvl w:val="0"/>
+          <w:numId w:val="4"/>
+        </w:numPr>
+        <w:rPr>
+          <w:sz w:val="24"/>
+        </w:rPr>
+      </w:pPr>
+      <w:r>
+        <w:rPr>
+          <w:sz w:val="24"/>
+        </w:rPr>
+        <w:t>Elfelejtett jelszó funkció ellenőrzése</w:t>
+      </w:r>
+    </w:p>
+    <w:p>
+      <w:pPr>
+        <w:pStyle w:val="Listaszerbekezds"/>
+        <w:numPr>
+          <w:ilvl w:val="0"/>
+          <w:numId w:val="4"/>
+        </w:numPr>
+        <w:rPr>
+          <w:sz w:val="24"/>
+        </w:rPr>
+      </w:pPr>
+      <w:r>
+        <w:rPr>
+          <w:sz w:val="24"/>
+        </w:rPr>
+        <w:t>Profiladatok módosítása</w:t>
+      </w:r>
+    </w:p>
+    <w:p>
+      <w:pPr>
+        <w:pStyle w:val="Listaszerbekezds"/>
+        <w:numPr>
+          <w:ilvl w:val="0"/>
+          <w:numId w:val="8"/>
+        </w:numPr>
+        <w:rPr>
+          <w:sz w:val="28"/>
+          <w:szCs w:val="24"/>
+        </w:rPr>
+      </w:pPr>
+      <w:r>
+        <w:rPr>
+          <w:sz w:val="28"/>
+          <w:szCs w:val="24"/>
+        </w:rPr>
+        <w:t>Navigáció és hivatkozások</w:t>
+      </w:r>
+    </w:p>
+    <w:p>
+      <w:pPr>
+        <w:pStyle w:val="Listaszerbekezds"/>
+        <w:numPr>
+          <w:ilvl w:val="0"/>
+          <w:numId w:val="4"/>
+        </w:numPr>
+        <w:rPr>
+          <w:sz w:val="24"/>
+        </w:rPr>
+      </w:pPr>
+      <w:r>
+        <w:rPr>
+          <w:sz w:val="24"/>
+        </w:rPr>
+        <w:t>Menü- és aloldalak linkjeinek működése</w:t>
+      </w:r>
+    </w:p>
+    <w:p>
+      <w:pPr>
+        <w:pStyle w:val="Listaszerbekezds"/>
+        <w:numPr>
+          <w:ilvl w:val="0"/>
+          <w:numId w:val="8"/>
+        </w:numPr>
+        <w:rPr>
+          <w:sz w:val="28"/>
+          <w:szCs w:val="24"/>
+        </w:rPr>
+      </w:pPr>
+      <w:r>
+        <w:rPr>
+          <w:sz w:val="28"/>
+          <w:szCs w:val="24"/>
+        </w:rPr>
+        <w:t>Vásárlási műveletek</w:t>
+      </w:r>
+    </w:p>
+    <w:p>
+      <w:pPr>
+        <w:pStyle w:val="Listaszerbekezds"/>
+        <w:numPr>
+          <w:ilvl w:val="0"/>
+          <w:numId w:val="4"/>
+        </w:numPr>
+        <w:rPr>
+          <w:sz w:val="24"/>
+        </w:rPr>
+      </w:pPr>
+      <w:r>
+        <w:rPr>
+          <w:sz w:val="24"/>
+        </w:rPr>
+        <w:t>K</w:t>
+      </w:r>
+      <w:r>
+        <w:rPr>
+          <w:sz w:val="24"/>
+        </w:rPr>
+        <w:t>osár műveletek</w:t>
+      </w:r>
+    </w:p>
+    <w:p>
+      <w:pPr>
+        <w:pStyle w:val="Listaszerbekezds"/>
+        <w:numPr>
+          <w:ilvl w:val="0"/>
+          <w:numId w:val="4"/>
+        </w:numPr>
+        <w:rPr>
+          <w:sz w:val="24"/>
+        </w:rPr>
+      </w:pPr>
+      <w:r>
+        <w:rPr>
+          <w:sz w:val="24"/>
+        </w:rPr>
+        <w:t>H</w:t>
+      </w:r>
+      <w:r>
+        <w:rPr>
+          <w:sz w:val="24"/>
+        </w:rPr>
+        <w:t>elyes darabszám kiadása kosárnál</w:t>
+      </w:r>
+    </w:p>
+    <w:p>
+      <w:pPr>
+        <w:pStyle w:val="Listaszerbekezds"/>
+        <w:numPr>
+          <w:ilvl w:val="0"/>
+          <w:numId w:val="4"/>
+        </w:numPr>
+        <w:rPr>
+          <w:sz w:val="24"/>
+        </w:rPr>
+      </w:pPr>
+      <w:r>
+        <w:rPr>
+          <w:sz w:val="24"/>
+        </w:rPr>
+        <w:t>K</w:t>
+      </w:r>
+      <w:r>
+        <w:rPr>
+          <w:sz w:val="24"/>
+        </w:rPr>
+        <w:t>uponok működése</w:t>
+      </w:r>
+    </w:p>
+    <w:p>
+      <w:pPr>
+        <w:pStyle w:val="Listaszerbekezds"/>
+        <w:numPr>
+          <w:ilvl w:val="0"/>
+          <w:numId w:val="4"/>
+        </w:numPr>
+        <w:rPr>
+          <w:sz w:val="24"/>
+        </w:rPr>
+      </w:pPr>
+      <w:r>
+        <w:rPr>
+          <w:sz w:val="24"/>
+        </w:rPr>
+        <w:t>P</w:t>
+      </w:r>
+      <w:r>
+        <w:rPr>
+          <w:sz w:val="24"/>
+        </w:rPr>
+        <w:t>énznemek helyes kijelzése</w:t>
+      </w:r>
+    </w:p>
+    <w:p>
+      <w:pPr>
+        <w:pStyle w:val="Listaszerbekezds"/>
+        <w:numPr>
+          <w:ilvl w:val="0"/>
+          <w:numId w:val="8"/>
+        </w:numPr>
+        <w:rPr>
+          <w:sz w:val="28"/>
+          <w:szCs w:val="24"/>
+        </w:rPr>
+      </w:pPr>
+      <w:r>
+        <w:rPr>
+          <w:sz w:val="28"/>
+          <w:szCs w:val="24"/>
+        </w:rPr>
+        <w:t>Nyelvi és</w:t>
+      </w:r>
+      <w:r>
+        <w:rPr>
+          <w:sz w:val="28"/>
+          <w:szCs w:val="24"/>
+        </w:rPr>
+        <w:t xml:space="preserve"> regionális beállítások</w:t>
+      </w:r>
+    </w:p>
+    <w:p>
+      <w:pPr>
+        <w:pStyle w:val="Listaszerbekezds"/>
+        <w:numPr>
+          <w:ilvl w:val="0"/>
+          <w:numId w:val="4"/>
+        </w:numPr>
+        <w:rPr>
+          <w:sz w:val="24"/>
+        </w:rPr>
+      </w:pPr>
+      <w:r>
+        <w:rPr>
+          <w:sz w:val="24"/>
+        </w:rPr>
+        <w:t>Weboldal nyelvváltás funkció működése</w:t>
+      </w:r>
+    </w:p>
+    <w:p>
+      <w:pPr>
+        <w:pStyle w:val="Listaszerbekezds"/>
+        <w:numPr>
+          <w:ilvl w:val="0"/>
+          <w:numId w:val="4"/>
+        </w:numPr>
+        <w:rPr>
+          <w:sz w:val="24"/>
+        </w:rPr>
+      </w:pPr>
+      <w:r>
+        <w:rPr>
+          <w:sz w:val="24"/>
+        </w:rPr>
+        <w:t>Pénznemváltás helyes működése</w:t>
+      </w:r>
+    </w:p>
+    <w:p>
+      <w:pPr>
+        <w:pStyle w:val="Listaszerbekezds"/>
+        <w:numPr>
+          <w:ilvl w:val="0"/>
+          <w:numId w:val="8"/>
+        </w:numPr>
+        <w:rPr>
+          <w:sz w:val="28"/>
+          <w:szCs w:val="24"/>
+        </w:rPr>
+      </w:pPr>
+      <w:r>
+        <w:rPr>
+          <w:sz w:val="28"/>
+          <w:szCs w:val="24"/>
+        </w:rPr>
+        <w:t>Akciók és időzített ajánlatok</w:t>
+      </w:r>
+    </w:p>
+    <w:p>
+      <w:pPr>
+        <w:pStyle w:val="Listaszerbekezds"/>
+        <w:numPr>
+          <w:ilvl w:val="0"/>
+          <w:numId w:val="4"/>
+        </w:numPr>
+        <w:rPr>
+          <w:sz w:val="24"/>
+        </w:rPr>
+      </w:pPr>
+      <w:r>
+        <w:rPr>
+          <w:sz w:val="24"/>
+        </w:rPr>
+        <w:t>Akciós ár helyes megjelenítése</w:t>
+      </w:r>
+    </w:p>
+    <w:p>
+      <w:pPr>
+        <w:pStyle w:val="Listaszerbekezds"/>
+        <w:numPr>
+          <w:ilvl w:val="0"/>
+          <w:numId w:val="4"/>
+        </w:numPr>
+        <w:rPr>
+          <w:sz w:val="24"/>
+        </w:rPr>
+      </w:pPr>
+      <w:r>
+        <w:rPr>
+          <w:sz w:val="24"/>
+        </w:rPr>
+        <w:t>időhatárok ellenőrzése</w:t>
+      </w:r>
+    </w:p>
+    <w:p>
+      <w:pPr>
+        <w:pStyle w:val="Listaszerbekezds"/>
+        <w:numPr>
+          <w:ilvl w:val="0"/>
+          <w:numId w:val="8"/>
+        </w:numPr>
+        <w:rPr>
+          <w:sz w:val="28"/>
+          <w:szCs w:val="24"/>
+        </w:rPr>
+      </w:pPr>
+      <w:r>
+        <w:rPr>
+          <w:sz w:val="28"/>
+          <w:szCs w:val="24"/>
+        </w:rPr>
+        <w:t>Reszponzivitás</w:t>
+      </w:r>
+    </w:p>
+    <w:p>
+      <w:pPr>
+        <w:pStyle w:val="Listaszerbekezds"/>
+        <w:numPr>
+          <w:ilvl w:val="0"/>
+          <w:numId w:val="4"/>
+        </w:numPr>
+        <w:rPr>
+          <w:sz w:val="24"/>
+        </w:rPr>
+      </w:pPr>
+      <w:r>
+        <w:rPr>
+          <w:sz w:val="24"/>
+        </w:rPr>
+        <w:t>A weboldal reszponzivitásának tesztelése</w:t>
+      </w:r>
+    </w:p>
+    <w:p>
+      <w:pPr>
+        <w:rPr>
+          <w:sz w:val="32"/>
+          <w:szCs w:val="24"/>
           <w:u w:val="single"/>
         </w:rPr>
       </w:pPr>
       <w:r>
         <w:rPr>
-          <w:sz w:val="28"/>
+          <w:sz w:val="32"/>
+          <w:szCs w:val="24"/>
           <w:u w:val="single"/>
         </w:rPr>
-        <w:t>Tesztelendő funkciók</w:t>
-      </w:r>
-      <w:bookmarkStart w:id="0" w:name="_GoBack"/>
-      <w:bookmarkEnd w:id="0"/>
-      <w:r>
-        <w:rPr>
-          <w:sz w:val="28"/>
-          <w:u w:val="single"/>
-        </w:rPr>
-        <w:t>:</w:t>
-      </w:r>
-    </w:p>
-    <w:p>
-      <w:pPr>
-        <w:pStyle w:val="Listaszerbekezds"/>
-        <w:numPr>
-          <w:ilvl w:val="0"/>
-          <w:numId w:val="4"/>
-        </w:numPr>
-        <w:rPr>
-          <w:sz w:val="24"/>
-        </w:rPr>
-      </w:pPr>
-      <w:r>
-        <w:rPr>
-          <w:sz w:val="24"/>
-        </w:rPr>
-        <w:t>a</w:t>
-      </w:r>
-      <w:r>
-        <w:rPr>
-          <w:sz w:val="24"/>
-        </w:rPr>
-        <w:t xml:space="preserve"> fiók létrehozása</w:t>
-      </w:r>
-    </w:p>
-    <w:p>
-      <w:pPr>
-        <w:pStyle w:val="Listaszerbekezds"/>
-        <w:numPr>
-          <w:ilvl w:val="0"/>
-          <w:numId w:val="4"/>
-        </w:numPr>
-        <w:rPr>
-          <w:sz w:val="24"/>
-        </w:rPr>
-      </w:pPr>
-      <w:r>
-        <w:rPr>
-          <w:sz w:val="24"/>
-        </w:rPr>
-        <w:t>azzal a fiókkal való bejelentkezés</w:t>
-      </w:r>
-    </w:p>
-    <w:p>
-      <w:pPr>
-        <w:pStyle w:val="Listaszerbekezds"/>
-        <w:numPr>
-          <w:ilvl w:val="0"/>
-          <w:numId w:val="4"/>
-        </w:numPr>
-        <w:rPr>
-          <w:sz w:val="24"/>
-        </w:rPr>
-      </w:pPr>
-      <w:r>
-        <w:rPr>
-          <w:sz w:val="24"/>
-        </w:rPr>
-        <w:t>hivatkozások helyes működése</w:t>
-      </w:r>
-    </w:p>
-    <w:p>
-      <w:pPr>
-        <w:pStyle w:val="Listaszerbekezds"/>
-        <w:numPr>
-          <w:ilvl w:val="0"/>
-          <w:numId w:val="4"/>
-        </w:numPr>
-        <w:rPr>
-          <w:sz w:val="24"/>
-        </w:rPr>
-      </w:pPr>
-      <w:r>
-        <w:rPr>
-          <w:sz w:val="24"/>
-        </w:rPr>
-        <w:t>vásárlás működése</w:t>
-      </w:r>
-    </w:p>
-    <w:p>
-      <w:pPr>
-        <w:pStyle w:val="Listaszerbekezds"/>
-        <w:numPr>
-          <w:ilvl w:val="0"/>
-          <w:numId w:val="4"/>
-        </w:numPr>
-        <w:rPr>
-          <w:sz w:val="24"/>
-        </w:rPr>
-      </w:pPr>
-      <w:r>
-        <w:rPr>
-          <w:sz w:val="24"/>
-        </w:rPr>
-        <w:t>kosár műveletek</w:t>
-      </w:r>
-    </w:p>
-    <w:p>
-      <w:pPr>
-        <w:pStyle w:val="Listaszerbekezds"/>
-        <w:numPr>
-          <w:ilvl w:val="0"/>
-          <w:numId w:val="4"/>
-        </w:numPr>
-        <w:rPr>
-          <w:sz w:val="24"/>
-        </w:rPr>
-      </w:pPr>
-      <w:r>
-        <w:rPr>
-          <w:sz w:val="24"/>
-        </w:rPr>
-        <w:t>helyes darabszám kiadása kosárnál</w:t>
-      </w:r>
-    </w:p>
-    <w:p>
-      <w:pPr>
-        <w:pStyle w:val="Listaszerbekezds"/>
-        <w:numPr>
-          <w:ilvl w:val="0"/>
-          <w:numId w:val="4"/>
-        </w:numPr>
-        <w:rPr>
-          <w:sz w:val="24"/>
-        </w:rPr>
-      </w:pPr>
-      <w:r>
-        <w:rPr>
-          <w:sz w:val="24"/>
-        </w:rPr>
-        <w:t>nyelvek helyes változata</w:t>
-      </w:r>
-    </w:p>
-    <w:p>
-      <w:pPr>
-        <w:pStyle w:val="Listaszerbekezds"/>
-        <w:numPr>
-          <w:ilvl w:val="0"/>
-          <w:numId w:val="4"/>
-        </w:numPr>
-        <w:rPr>
-          <w:sz w:val="24"/>
-        </w:rPr>
-      </w:pPr>
-      <w:r>
-        <w:rPr>
-          <w:sz w:val="24"/>
-        </w:rPr>
-        <w:t>pénznemek kiadása</w:t>
-      </w:r>
-    </w:p>
-    <w:p>
-      <w:pPr>
-        <w:pStyle w:val="Listaszerbekezds"/>
-        <w:numPr>
-          <w:ilvl w:val="0"/>
-          <w:numId w:val="4"/>
-        </w:numPr>
-        <w:rPr>
-          <w:sz w:val="24"/>
-        </w:rPr>
-      </w:pPr>
-      <w:r>
-        <w:rPr>
-          <w:sz w:val="24"/>
-        </w:rPr>
-        <w:t>időhatárok ellenőrzése</w:t>
-      </w:r>
-      <w:r>
-        <w:rPr>
-          <w:sz w:val="24"/>
-        </w:rPr>
-        <w:t xml:space="preserve"> </w:t>
-      </w:r>
-      <w:r>
-        <w:rPr>
-          <w:sz w:val="24"/>
-        </w:rPr>
-        <w:t>(Akciók)</w:t>
-      </w:r>
-    </w:p>
-    <w:p>
-      <w:pPr>
-        <w:rPr>
-          <w:sz w:val="28"/>
-          <w:u w:val="single"/>
-        </w:rPr>
-      </w:pPr>
-      <w:r>
-        <w:rPr>
-          <w:sz w:val="28"/>
-          <w:u w:val="single"/>
-        </w:rPr>
         <w:t>Tesztelési korlátok:</w:t>
       </w:r>
     </w:p>
@@ -399,6 +607,48 @@
           <w:sz w:val="24"/>
         </w:rPr>
         <w:t>Termék tényleges megvásárlása</w:t>
+      </w:r>
+    </w:p>
+    <w:p>
+      <w:pPr>
+        <w:pStyle w:val="Listaszerbekezds"/>
+        <w:numPr>
+          <w:ilvl w:val="0"/>
+          <w:numId w:val="7"/>
+        </w:numPr>
+        <w:rPr>
+          <w:sz w:val="24"/>
+        </w:rPr>
+      </w:pPr>
+      <w:r>
+        <w:rPr>
+          <w:sz w:val="24"/>
+        </w:rPr>
+        <w:t>Az oldal adminisztrátori felület</w:t>
+      </w:r>
+      <w:r>
+        <w:rPr>
+          <w:sz w:val="24"/>
+        </w:rPr>
+        <w:t>éhez nincs hozzáférés</w:t>
+      </w:r>
+    </w:p>
+    <w:p>
+      <w:pPr>
+        <w:pStyle w:val="Listaszerbekezds"/>
+        <w:numPr>
+          <w:ilvl w:val="0"/>
+          <w:numId w:val="7"/>
+        </w:numPr>
+        <w:rPr>
+          <w:sz w:val="24"/>
+        </w:rPr>
+      </w:pPr>
+      <w:r>
+        <w:rPr>
+          <w:sz w:val="24"/>
+        </w:rPr>
+        <w:t>Az oldal teljesítmény és terheléses tesztelés</w:t>
       </w:r>
     </w:p>
     <w:sectPr>
@@ -412,7 +662,7 @@
 </file>
 
 <file path=word/numbering.xml><?xml version="1.0" encoding="utf-8"?>
-<w:numbering xmlns:wpc="http://schemas.microsoft.com/office/word/2010/wordprocessingCanvas" xmlns:cx="http://schemas.microsoft.com/office/drawing/2014/chartex" xmlns:cx1="http://schemas.microsoft.com/office/drawing/2015/9/8/chartex" xmlns:cx2="http://schemas.microsoft.com/office/drawing/2015/10/21/chartex" xmlns:cx3="http://schemas.microsoft.com/office/drawing/2016/5/9/chartex" xmlns:cx4="http://schemas.microsoft.com/office/drawing/2016/5/10/chartex" xmlns:cx5="http://schemas.microsoft.com/office/drawing/2016/5/11/chartex" xmlns:cx6="http://schemas.microsoft.com/office/drawing/2016/5/12/chartex" xmlns:cx7="http://schemas.microsoft.com/office/drawing/2016/5/13/chartex" xmlns:cx8="http://schemas.microsoft.com/office/drawing/2016/5/14/chartex" xmlns:mc="http://schemas.openxmlformats.org/markup-compatibility/2006" xmlns:aink="http://schemas.microsoft.com/office/drawing/2016/ink" xmlns:am3d="http://schemas.microsoft.com/office/drawing/2017/model3d" xmlns:o="urn:schemas-microsoft-com:office:office" xmlns:r="http://schemas.openxmlformats.org/officeDocument/2006/relationships" xmlns:m="http://schemas.openxmlformats.org/officeDocument/2006/math" xmlns:v="urn:schemas-microsoft-com:vml" xmlns:wp14="http://schemas.microsoft.com/office/word/2010/wordprocessingDrawing" xmlns:wp="http://schemas.openxmlformats.org/drawingml/2006/wordprocessingDrawing" xmlns:w10="urn:schemas-microsoft-com:office:word" xmlns:w="http://schemas.openxmlformats.org/wordprocessingml/2006/main" xmlns:w14="http://schemas.microsoft.com/office/word/2010/wordml" xmlns:w15="http://schemas.microsoft.com/office/word/2012/wordml" xmlns:w16cid="http://schemas.microsoft.com/office/word/2016/wordml/cid" xmlns:w16se="http://schemas.microsoft.com/office/word/2015/wordml/symex" xmlns:wpg="http://schemas.microsoft.com/office/word/2010/wordprocessingGroup" xmlns:wpi="http://schemas.microsoft.com/office/word/2010/wordprocessingInk" xmlns:wne="http://schemas.microsoft.com/office/word/2006/wordml" xmlns:wps="http://schemas.microsoft.com/office/word/2010/wordprocessingShape" mc:Ignorable="w14 w15 w16se w16cid wp14">
+<w:numbering xmlns:wpc="http://schemas.microsoft.com/office/word/2010/wordprocessingCanvas" xmlns:cx="http://schemas.microsoft.com/office/drawing/2014/chartex" xmlns:cx1="http://schemas.microsoft.com/office/drawing/2015/9/8/chartex" xmlns:cx2="http://schemas.microsoft.com/office/drawing/2015/10/21/chartex" xmlns:cx3="http://schemas.microsoft.com/office/drawing/2016/5/9/chartex" xmlns:cx4="http://schemas.microsoft.com/office/drawing/2016/5/10/chartex" xmlns:cx5="http://schemas.microsoft.com/office/drawing/2016/5/11/chartex" xmlns:cx6="http://schemas.microsoft.com/office/drawing/2016/5/12/chartex" xmlns:cx7="http://schemas.microsoft.com/office/drawing/2016/5/13/chartex" xmlns:cx8="http://schemas.microsoft.com/office/drawing/2016/5/14/chartex" xmlns:mc="http://schemas.openxmlformats.org/markup-compatibility/2006" xmlns:aink="http://schemas.microsoft.com/office/drawing/2016/ink" xmlns:am3d="http://schemas.microsoft.com/office/drawing/2017/model3d" xmlns:o="urn:schemas-microsoft-com:office:office" xmlns:oel="http://schemas.microsoft.com/office/2019/extlst" xmlns:r="http://schemas.openxmlformats.org/officeDocument/2006/relationships" xmlns:m="http://schemas.openxmlformats.org/officeDocument/2006/math" xmlns:v="urn:schemas-microsoft-com:vml" xmlns:wp14="http://schemas.microsoft.com/office/word/2010/wordprocessingDrawing" xmlns:wp="http://schemas.openxmlformats.org/drawingml/2006/wordprocessingDrawing" xmlns:w10="urn:schemas-microsoft-com:office:word" xmlns:w="http://schemas.openxmlformats.org/wordprocessingml/2006/main" xmlns:w14="http://schemas.microsoft.com/office/word/2010/wordml" xmlns:w15="http://schemas.microsoft.com/office/word/2012/wordml" xmlns:w16cex="http://schemas.microsoft.com/office/word/2018/wordml/cex" xmlns:w16cid="http://schemas.microsoft.com/office/word/2016/wordml/cid" xmlns:w16="http://schemas.microsoft.com/office/word/2018/wordml" xmlns:w16du="http://schemas.microsoft.com/office/word/2023/wordml/word16du" xmlns:w16sdtdh="http://schemas.microsoft.com/office/word/2020/wordml/sdtdatahash" xmlns:w16sdtfl="http://schemas.microsoft.com/office/word/2024/wordml/sdtformatlock" xmlns:w16se="http://schemas.microsoft.com/office/word/2015/wordml/symex" xmlns:wpg="http://schemas.microsoft.com/office/word/2010/wordprocessingGroup" xmlns:wpi="http://schemas.microsoft.com/office/word/2010/wordprocessingInk" xmlns:wne="http://schemas.microsoft.com/office/word/2006/wordml" xmlns:wps="http://schemas.microsoft.com/office/word/2010/wordprocessingShape" mc:Ignorable="w14 w15 w16se w16cid w16 w16cex w16sdtdh w16sdtfl w16du wp14">
   <w:numPicBullet w:numPicBulletId="0">
     <w:pict>
       <v:shapetype id="_x0000_t75" coordsize="21600,21600" o:spt="75" o:preferrelative="t" path="m@4@5l@4@11@9@11@9@5xe" filled="f" stroked="f">
@@ -434,7 +684,7 @@
         <v:path o:extrusionok="f" gradientshapeok="t" o:connecttype="rect"/>
         <o:lock v:ext="edit" aspectratio="t"/>
       </v:shapetype>
-      <v:shape id="_x0000_i1028" type="#_x0000_t75" style="width:110.25pt;height:111pt" o:bullet="t">
+      <v:shape id="_x0000_i1070" type="#_x0000_t75" style="width:110.25pt;height:111pt" o:bullet="t">
         <v:imagedata r:id="rId1" o:title="HUION_logo_blue_on_white"/>
       </v:shape>
     </w:pict>
@@ -904,7 +1154,7 @@
       <w:lvlPicBulletId w:val="0"/>
       <w:lvlJc w:val="left"/>
       <w:pPr>
-        <w:ind w:left="720" w:hanging="360"/>
+        <w:ind w:left="1068" w:hanging="360"/>
       </w:pPr>
       <w:rPr>
         <w:rFonts w:ascii="Symbol" w:hAnsi="Symbol" w:hint="default"/>
@@ -917,7 +1167,7 @@
       <w:lvlText w:val="o"/>
       <w:lvlJc w:val="left"/>
       <w:pPr>
-        <w:ind w:left="1440" w:hanging="360"/>
+        <w:ind w:left="1788" w:hanging="360"/>
       </w:pPr>
       <w:rPr>
         <w:rFonts w:ascii="Courier New" w:hAnsi="Courier New" w:cs="Courier New" w:hint="default"/>
@@ -929,7 +1179,7 @@
       <w:lvlText w:val=""/>
       <w:lvlJc w:val="left"/>
       <w:pPr>
-        <w:ind w:left="2160" w:hanging="360"/>
+        <w:ind w:left="2508" w:hanging="360"/>
       </w:pPr>
       <w:rPr>
         <w:rFonts w:ascii="Wingdings" w:hAnsi="Wingdings" w:hint="default"/>
@@ -941,7 +1191,7 @@
       <w:lvlText w:val=""/>
       <w:lvlJc w:val="left"/>
       <w:pPr>
-        <w:ind w:left="2880" w:hanging="360"/>
+        <w:ind w:left="3228" w:hanging="360"/>
       </w:pPr>
       <w:rPr>
         <w:rFonts w:ascii="Symbol" w:hAnsi="Symbol" w:hint="default"/>
@@ -953,7 +1203,7 @@
       <w:lvlText w:val="o"/>
       <w:lvlJc w:val="left"/>
       <w:pPr>
-        <w:ind w:left="3600" w:hanging="360"/>
+        <w:ind w:left="3948" w:hanging="360"/>
       </w:pPr>
       <w:rPr>
         <w:rFonts w:ascii="Courier New" w:hAnsi="Courier New" w:cs="Courier New" w:hint="default"/>
@@ -965,7 +1215,7 @@
       <w:lvlText w:val=""/>
       <w:lvlJc w:val="left"/>
       <w:pPr>
-        <w:ind w:left="4320" w:hanging="360"/>
+        <w:ind w:left="4668" w:hanging="360"/>
       </w:pPr>
       <w:rPr>
         <w:rFonts w:ascii="Wingdings" w:hAnsi="Wingdings" w:hint="default"/>
@@ -977,7 +1227,7 @@
       <w:lvlText w:val=""/>
       <w:lvlJc w:val="left"/>
       <w:pPr>
-        <w:ind w:left="5040" w:hanging="360"/>
+        <w:ind w:left="5388" w:hanging="360"/>
       </w:pPr>
       <w:rPr>
         <w:rFonts w:ascii="Symbol" w:hAnsi="Symbol" w:hint="default"/>
@@ -989,7 +1239,7 @@
       <w:lvlText w:val="o"/>
       <w:lvlJc w:val="left"/>
       <w:pPr>
-        <w:ind w:left="5760" w:hanging="360"/>
+        <w:ind w:left="6108" w:hanging="360"/>
       </w:pPr>
       <w:rPr>
         <w:rFonts w:ascii="Courier New" w:hAnsi="Courier New" w:cs="Courier New" w:hint="default"/>
@@ -1001,7 +1251,7 @@
       <w:lvlText w:val=""/>
       <w:lvlJc w:val="left"/>
       <w:pPr>
-        <w:ind w:left="6480" w:hanging="360"/>
+        <w:ind w:left="6828" w:hanging="360"/>
       </w:pPr>
       <w:rPr>
         <w:rFonts w:ascii="Wingdings" w:hAnsi="Wingdings" w:hint="default"/>
@@ -1009,6 +1259,92 @@
     </w:lvl>
   </w:abstractNum>
   <w:abstractNum w:abstractNumId="5" w15:restartNumberingAfterBreak="0">
+    <w:nsid w:val="316B09FE"/>
+    <w:multiLevelType w:val="hybridMultilevel"/>
+    <w:tmpl w:val="76946ABA"/>
+    <w:lvl w:ilvl="0" w:tplc="040E000F">
+      <w:start w:val="1"/>
+      <w:numFmt w:val="decimal"/>
+      <w:lvlText w:val="%1."/>
+      <w:lvlJc w:val="left"/>
+      <w:pPr>
+        <w:ind w:left="720" w:hanging="360"/>
+      </w:pPr>
+    </w:lvl>
+    <w:lvl w:ilvl="1" w:tplc="040E0019">
+      <w:start w:val="1"/>
+      <w:numFmt w:val="lowerLetter"/>
+      <w:lvlText w:val="%2."/>
+      <w:lvlJc w:val="left"/>
+      <w:pPr>
+        <w:ind w:left="1440" w:hanging="360"/>
+      </w:pPr>
+    </w:lvl>
+    <w:lvl w:ilvl="2" w:tplc="040E001B" w:tentative="1">
+      <w:start w:val="1"/>
+      <w:numFmt w:val="lowerRoman"/>
+      <w:lvlText w:val="%3."/>
+      <w:lvlJc w:val="right"/>
+      <w:pPr>
+        <w:ind w:left="2160" w:hanging="180"/>
+      </w:pPr>
+    </w:lvl>
+    <w:lvl w:ilvl="3" w:tplc="040E000F" w:tentative="1">
+      <w:start w:val="1"/>
+      <w:numFmt w:val="decimal"/>
+      <w:lvlText w:val="%4."/>
+      <w:lvlJc w:val="left"/>
+      <w:pPr>
+        <w:ind w:left="2880" w:hanging="360"/>
+      </w:pPr>
+    </w:lvl>
+    <w:lvl w:ilvl="4" w:tplc="040E0019" w:tentative="1">
+      <w:start w:val="1"/>
+      <w:numFmt w:val="lowerLetter"/>
+      <w:lvlText w:val="%5."/>
+      <w:lvlJc w:val="left"/>
+      <w:pPr>
+        <w:ind w:left="3600" w:hanging="360"/>
+      </w:pPr>
+    </w:lvl>
+    <w:lvl w:ilvl="5" w:tplc="040E001B" w:tentative="1">
+      <w:start w:val="1"/>
+      <w:numFmt w:val="lowerRoman"/>
+      <w:lvlText w:val="%6."/>
+      <w:lvlJc w:val="right"/>
+      <w:pPr>
+        <w:ind w:left="4320" w:hanging="180"/>
+      </w:pPr>
+    </w:lvl>
+    <w:lvl w:ilvl="6" w:tplc="040E000F" w:tentative="1">
+      <w:start w:val="1"/>
+      <w:numFmt w:val="decimal"/>
+      <w:lvlText w:val="%7."/>
+      <w:lvlJc w:val="left"/>
+      <w:pPr>
+        <w:ind w:left="5040" w:hanging="360"/>
+      </w:pPr>
+    </w:lvl>
+    <w:lvl w:ilvl="7" w:tplc="040E0019" w:tentative="1">
+      <w:start w:val="1"/>
+      <w:numFmt w:val="lowerLetter"/>
+      <w:lvlText w:val="%8."/>
+      <w:lvlJc w:val="left"/>
+      <w:pPr>
+        <w:ind w:left="5760" w:hanging="360"/>
+      </w:pPr>
+    </w:lvl>
+    <w:lvl w:ilvl="8" w:tplc="040E001B" w:tentative="1">
+      <w:start w:val="1"/>
+      <w:numFmt w:val="lowerRoman"/>
+      <w:lvlText w:val="%9."/>
+      <w:lvlJc w:val="right"/>
+      <w:pPr>
+        <w:ind w:left="6480" w:hanging="180"/>
+      </w:pPr>
+    </w:lvl>
+  </w:abstractNum>
+  <w:abstractNum w:abstractNumId="6" w15:restartNumberingAfterBreak="0">
     <w:nsid w:val="46A97C3C"/>
     <w:multiLevelType w:val="hybridMultilevel"/>
     <w:tmpl w:val="C72CA080"/>
@@ -1121,7 +1457,7 @@
       </w:rPr>
     </w:lvl>
   </w:abstractNum>
-  <w:abstractNum w:abstractNumId="6" w15:restartNumberingAfterBreak="0">
+  <w:abstractNum w:abstractNumId="7" w15:restartNumberingAfterBreak="0">
     <w:nsid w:val="6D831C9F"/>
     <w:multiLevelType w:val="hybridMultilevel"/>
     <w:tmpl w:val="8858164A"/>
@@ -1236,32 +1572,35 @@
       </w:rPr>
     </w:lvl>
   </w:abstractNum>
-  <w:num w:numId="1">
+  <w:num w:numId="1" w16cid:durableId="146636419">
     <w:abstractNumId w:val="0"/>
   </w:num>
-  <w:num w:numId="2">
-    <w:abstractNumId w:val="5"/>
+  <w:num w:numId="2" w16cid:durableId="609360726">
+    <w:abstractNumId w:val="6"/>
   </w:num>
-  <w:num w:numId="3">
+  <w:num w:numId="3" w16cid:durableId="1860922925">
     <w:abstractNumId w:val="2"/>
   </w:num>
-  <w:num w:numId="4">
+  <w:num w:numId="4" w16cid:durableId="568075308">
     <w:abstractNumId w:val="4"/>
   </w:num>
-  <w:num w:numId="5">
-    <w:abstractNumId w:val="6"/>
+  <w:num w:numId="5" w16cid:durableId="574364192">
+    <w:abstractNumId w:val="7"/>
   </w:num>
-  <w:num w:numId="6">
+  <w:num w:numId="6" w16cid:durableId="318075274">
     <w:abstractNumId w:val="3"/>
   </w:num>
-  <w:num w:numId="7">
+  <w:num w:numId="7" w16cid:durableId="1655184301">
     <w:abstractNumId w:val="1"/>
+  </w:num>
+  <w:num w:numId="8" w16cid:durableId="846098757">
+    <w:abstractNumId w:val="5"/>
   </w:num>
 </w:numbering>
 </file>
 
 <file path=word/styles.xml><?xml version="1.0" encoding="utf-8"?>
-<w:styles xmlns:mc="http://schemas.openxmlformats.org/markup-compatibility/2006" xmlns:r="http://schemas.openxmlformats.org/officeDocument/2006/relationships" xmlns:w="http://schemas.openxmlformats.org/wordprocessingml/2006/main" xmlns:w14="http://schemas.microsoft.com/office/word/2010/wordml" xmlns:w15="http://schemas.microsoft.com/office/word/2012/wordml" xmlns:w16cid="http://schemas.microsoft.com/office/word/2016/wordml/cid" xmlns:w16se="http://schemas.microsoft.com/office/word/2015/wordml/symex" mc:Ignorable="w14 w15 w16se w16cid">
+<w:styles xmlns:mc="http://schemas.openxmlformats.org/markup-compatibility/2006" xmlns:r="http://schemas.openxmlformats.org/officeDocument/2006/relationships" xmlns:w="http://schemas.openxmlformats.org/wordprocessingml/2006/main" xmlns:w14="http://schemas.microsoft.com/office/word/2010/wordml" xmlns:w15="http://schemas.microsoft.com/office/word/2012/wordml" xmlns:w16cex="http://schemas.microsoft.com/office/word/2018/wordml/cex" xmlns:w16cid="http://schemas.microsoft.com/office/word/2016/wordml/cid" xmlns:w16="http://schemas.microsoft.com/office/word/2018/wordml" xmlns:w16du="http://schemas.microsoft.com/office/word/2023/wordml/word16du" xmlns:w16sdtdh="http://schemas.microsoft.com/office/word/2020/wordml/sdtdatahash" xmlns:w16sdtfl="http://schemas.microsoft.com/office/word/2024/wordml/sdtformatlock" xmlns:w16se="http://schemas.microsoft.com/office/word/2015/wordml/symex" mc:Ignorable="w14 w15 w16se w16cid w16 w16cex w16sdtdh w16sdtfl w16du">
   <w:docDefaults>
     <w:rPrDefault>
       <w:rPr>
@@ -1277,7 +1616,7 @@
       </w:pPr>
     </w:pPrDefault>
   </w:docDefaults>
-  <w:latentStyles w:defLockedState="0" w:defUIPriority="99" w:defSemiHidden="0" w:defUnhideWhenUsed="0" w:defQFormat="0" w:count="375">
+  <w:latentStyles w:defLockedState="0" w:defUIPriority="99" w:defSemiHidden="0" w:defUnhideWhenUsed="0" w:defQFormat="0" w:count="376">
     <w:lsdException w:name="Normal" w:uiPriority="0" w:qFormat="1"/>
     <w:lsdException w:name="heading 1" w:uiPriority="9" w:qFormat="1"/>
     <w:lsdException w:name="heading 2" w:semiHidden="1" w:uiPriority="9" w:unhideWhenUsed="1" w:qFormat="1"/>
@@ -1653,6 +1992,7 @@
     <w:lsdException w:name="Smart Hyperlink" w:semiHidden="1" w:unhideWhenUsed="1"/>
     <w:lsdException w:name="Hashtag" w:semiHidden="1" w:unhideWhenUsed="1"/>
     <w:lsdException w:name="Unresolved Mention" w:semiHidden="1" w:unhideWhenUsed="1"/>
+    <w:lsdException w:name="Smart Link" w:semiHidden="1" w:unhideWhenUsed="1"/>
   </w:latentStyles>
   <w:style w:type="paragraph" w:default="1" w:styleId="Norml">
     <w:name w:val="Normal"/>
@@ -1661,7 +2001,6 @@
   <w:style w:type="character" w:default="1" w:styleId="Bekezdsalapbettpusa">
     <w:name w:val="Default Paragraph Font"/>
     <w:uiPriority w:val="1"/>
-    <w:semiHidden/>
     <w:unhideWhenUsed/>
   </w:style>
   <w:style w:type="table" w:default="1" w:styleId="Normltblzat">

</xml_diff>